<commit_message>
cuenta atras hecha bocadilleria con jquery y algunos ejer de jquery
</commit_message>
<xml_diff>
--- a/Archivos word e imágenes/UF142 3.6 Ejercicios Javascript.docx
+++ b/Archivos word e imágenes/UF142 3.6 Ejercicios Javascript.docx
@@ -1,6 +1,6 @@
 
 <file path=word/document.xml><?xml version="1.0" encoding="utf-8"?>
-<w:document xmlns:wpc="http://schemas.microsoft.com/office/word/2010/wordprocessingCanvas" xmlns:cx="http://schemas.microsoft.com/office/drawing/2014/chartex" xmlns:cx1="http://schemas.microsoft.com/office/drawing/2015/9/8/chartex" xmlns:cx2="http://schemas.microsoft.com/office/drawing/2015/10/21/chartex" xmlns:cx3="http://schemas.microsoft.com/office/drawing/2016/5/9/chartex" xmlns:cx4="http://schemas.microsoft.com/office/drawing/2016/5/10/chartex" xmlns:cx5="http://schemas.microsoft.com/office/drawing/2016/5/11/chartex" xmlns:cx6="http://schemas.microsoft.com/office/drawing/2016/5/12/chartex" xmlns:cx7="http://schemas.microsoft.com/office/drawing/2016/5/13/chartex" xmlns:cx8="http://schemas.microsoft.com/office/drawing/2016/5/14/chartex" xmlns:mc="http://schemas.openxmlformats.org/markup-compatibility/2006" xmlns:aink="http://schemas.microsoft.com/office/drawing/2016/ink" xmlns:am3d="http://schemas.microsoft.com/office/drawing/2017/model3d" xmlns:o="urn:schemas-microsoft-com:office:office" xmlns:r="http://schemas.openxmlformats.org/officeDocument/2006/relationships" xmlns:m="http://schemas.openxmlformats.org/officeDocument/2006/math" xmlns:v="urn:schemas-microsoft-com:vml" xmlns:wp14="http://schemas.microsoft.com/office/word/2010/wordprocessingDrawing" xmlns:wp="http://schemas.openxmlformats.org/drawingml/2006/wordprocessingDrawing" xmlns:w10="urn:schemas-microsoft-com:office:word" xmlns:w="http://schemas.openxmlformats.org/wordprocessingml/2006/main" xmlns:w14="http://schemas.microsoft.com/office/word/2010/wordml" xmlns:w15="http://schemas.microsoft.com/office/word/2012/wordml" xmlns:w16cex="http://schemas.microsoft.com/office/word/2018/wordml/cex" xmlns:w16cid="http://schemas.microsoft.com/office/word/2016/wordml/cid" xmlns:w16="http://schemas.microsoft.com/office/word/2018/wordml" xmlns:w16se="http://schemas.microsoft.com/office/word/2015/wordml/symex" xmlns:wpg="http://schemas.microsoft.com/office/word/2010/wordprocessingGroup" xmlns:wpi="http://schemas.microsoft.com/office/word/2010/wordprocessingInk" xmlns:wne="http://schemas.microsoft.com/office/word/2006/wordml" xmlns:wps="http://schemas.microsoft.com/office/word/2010/wordprocessingShape" mc:Ignorable="w14 w15 w16se w16cid w16 w16cex wp14">
+<w:document xmlns:wpc="http://schemas.microsoft.com/office/word/2010/wordprocessingCanvas" xmlns:mc="http://schemas.openxmlformats.org/markup-compatibility/2006" xmlns:o="urn:schemas-microsoft-com:office:office" xmlns:r="http://schemas.openxmlformats.org/officeDocument/2006/relationships" xmlns:m="http://schemas.openxmlformats.org/officeDocument/2006/math" xmlns:v="urn:schemas-microsoft-com:vml" xmlns:wp14="http://schemas.microsoft.com/office/word/2010/wordprocessingDrawing" xmlns:wp="http://schemas.openxmlformats.org/drawingml/2006/wordprocessingDrawing" xmlns:w10="urn:schemas-microsoft-com:office:word" xmlns:w="http://schemas.openxmlformats.org/wordprocessingml/2006/main" xmlns:w14="http://schemas.microsoft.com/office/word/2010/wordml" xmlns:w15="http://schemas.microsoft.com/office/word/2012/wordml" xmlns:wpg="http://schemas.microsoft.com/office/word/2010/wordprocessingGroup" xmlns:wpi="http://schemas.microsoft.com/office/word/2010/wordprocessingInk" xmlns:wne="http://schemas.microsoft.com/office/word/2006/wordml" xmlns:wps="http://schemas.microsoft.com/office/word/2010/wordprocessingShape" mc:Ignorable="w14 w15 wp14">
   <w:body>
     <w:p>
       <w:pPr>
@@ -34,7 +34,6 @@
               </w:rPr>
             </w:pPr>
             <w:proofErr w:type="spellStart"/>
-            <w:proofErr w:type="gramStart"/>
             <w:r>
               <w:rPr>
                 <w:b/>
@@ -48,15 +47,7 @@
                 <w:b/>
                 <w:bCs/>
               </w:rPr>
-              <w:t>(</w:t>
-            </w:r>
-            <w:proofErr w:type="gramEnd"/>
-            <w:r>
-              <w:rPr>
-                <w:b/>
-                <w:bCs/>
-              </w:rPr>
-              <w:t>)</w:t>
+              <w:t>()</w:t>
             </w:r>
           </w:p>
         </w:tc>
@@ -66,10 +57,7 @@
           </w:tcPr>
           <w:p>
             <w:r>
-              <w:t xml:space="preserve">Devuelve </w:t>
-            </w:r>
-            <w:r>
-              <w:t>la posición de la primera aparición de un valor especificado en una cadena.</w:t>
+              <w:t>Devuelve la posición de la primera aparición de un valor especificado en una cadena.</w:t>
             </w:r>
           </w:p>
           <w:p>
@@ -92,7 +80,6 @@
               </w:rPr>
             </w:pPr>
             <w:proofErr w:type="spellStart"/>
-            <w:proofErr w:type="gramStart"/>
             <w:r>
               <w:rPr>
                 <w:b/>
@@ -106,15 +93,7 @@
                 <w:b/>
                 <w:bCs/>
               </w:rPr>
-              <w:t>(</w:t>
-            </w:r>
-            <w:proofErr w:type="gramEnd"/>
-            <w:r>
-              <w:rPr>
-                <w:b/>
-                <w:bCs/>
-              </w:rPr>
-              <w:t>)</w:t>
+              <w:t>()</w:t>
             </w:r>
           </w:p>
           <w:p>
@@ -155,7 +134,6 @@
               </w:rPr>
             </w:pPr>
             <w:proofErr w:type="spellStart"/>
-            <w:proofErr w:type="gramStart"/>
             <w:r>
               <w:rPr>
                 <w:b/>
@@ -169,15 +147,7 @@
                 <w:b/>
                 <w:bCs/>
               </w:rPr>
-              <w:t>(</w:t>
-            </w:r>
-            <w:proofErr w:type="gramEnd"/>
-            <w:r>
-              <w:rPr>
-                <w:b/>
-                <w:bCs/>
-              </w:rPr>
-              <w:t>)</w:t>
+              <w:t>()</w:t>
             </w:r>
           </w:p>
           <w:p>
@@ -195,10 +165,7 @@
           </w:tcPr>
           <w:p>
             <w:r>
-              <w:t>D</w:t>
-            </w:r>
-            <w:r>
-              <w:t>evuelve el carácter en el índice especificado de una cadena</w:t>
+              <w:t>Devuelve el carácter en el índice especificado de una cadena</w:t>
             </w:r>
           </w:p>
         </w:tc>
@@ -289,7 +256,6 @@
               </w:rPr>
             </w:pPr>
             <w:proofErr w:type="spellStart"/>
-            <w:proofErr w:type="gramStart"/>
             <w:r>
               <w:rPr>
                 <w:b/>
@@ -303,15 +269,7 @@
                 <w:b/>
                 <w:bCs/>
               </w:rPr>
-              <w:t>(</w:t>
-            </w:r>
-            <w:proofErr w:type="gramEnd"/>
-            <w:r>
-              <w:rPr>
-                <w:b/>
-                <w:bCs/>
-              </w:rPr>
-              <w:t>)</w:t>
+              <w:t>()</w:t>
             </w:r>
           </w:p>
           <w:p>
@@ -345,17 +303,12 @@
               <w:t xml:space="preserve">Sintaxis: </w:t>
             </w:r>
             <w:proofErr w:type="spellStart"/>
-            <w:proofErr w:type="gramStart"/>
             <w:r>
               <w:t>substring</w:t>
             </w:r>
             <w:proofErr w:type="spellEnd"/>
             <w:r>
-              <w:t>(</w:t>
-            </w:r>
-            <w:proofErr w:type="gramEnd"/>
-            <w:r>
-              <w:t>inicio, fin)</w:t>
+              <w:t>(inicio, fin)</w:t>
             </w:r>
           </w:p>
         </w:tc>
@@ -373,7 +326,6 @@
               </w:rPr>
             </w:pPr>
             <w:proofErr w:type="spellStart"/>
-            <w:proofErr w:type="gramStart"/>
             <w:r>
               <w:rPr>
                 <w:b/>
@@ -387,15 +339,7 @@
                 <w:b/>
                 <w:bCs/>
               </w:rPr>
-              <w:t>(</w:t>
-            </w:r>
-            <w:proofErr w:type="gramEnd"/>
-            <w:r>
-              <w:rPr>
-                <w:b/>
-                <w:bCs/>
-              </w:rPr>
-              <w:t>)</w:t>
+              <w:t>()</w:t>
             </w:r>
           </w:p>
           <w:p>
@@ -421,12 +365,10 @@
               <w:t xml:space="preserve">Sintaxis: </w:t>
             </w:r>
             <w:proofErr w:type="spellStart"/>
-            <w:proofErr w:type="gramStart"/>
             <w:r>
               <w:t>cadena.toLowerCase</w:t>
             </w:r>
             <w:proofErr w:type="spellEnd"/>
-            <w:proofErr w:type="gramEnd"/>
             <w:r>
               <w:t>()</w:t>
             </w:r>
@@ -446,7 +388,6 @@
               </w:rPr>
             </w:pPr>
             <w:proofErr w:type="spellStart"/>
-            <w:proofErr w:type="gramStart"/>
             <w:r>
               <w:rPr>
                 <w:b/>
@@ -460,15 +401,7 @@
                 <w:b/>
                 <w:bCs/>
               </w:rPr>
-              <w:t>(</w:t>
-            </w:r>
-            <w:proofErr w:type="gramEnd"/>
-            <w:r>
-              <w:rPr>
-                <w:b/>
-                <w:bCs/>
-              </w:rPr>
-              <w:t>)</w:t>
+              <w:t>()</w:t>
             </w:r>
           </w:p>
         </w:tc>
@@ -486,12 +419,10 @@
               <w:t xml:space="preserve">Sintaxis: </w:t>
             </w:r>
             <w:proofErr w:type="spellStart"/>
-            <w:proofErr w:type="gramStart"/>
             <w:r>
               <w:t>cadena.toUpperCase</w:t>
             </w:r>
             <w:proofErr w:type="spellEnd"/>
-            <w:proofErr w:type="gramEnd"/>
             <w:r>
               <w:t>()</w:t>
             </w:r>
@@ -534,6 +465,7 @@
       <w:r>
         <w:t xml:space="preserve"> </w:t>
       </w:r>
+      <w:bookmarkStart w:id="0" w:name="_GoBack"/>
       <w:r>
         <w:t>C</w:t>
       </w:r>
@@ -548,6 +480,7 @@
       <w:r>
         <w:t xml:space="preserve"> posición</w:t>
       </w:r>
+      <w:bookmarkEnd w:id="0"/>
     </w:p>
     <w:p>
       <w:pPr>
@@ -648,8 +581,14 @@
           <w:ilvl w:val="0"/>
           <w:numId w:val="5"/>
         </w:numPr>
-      </w:pPr>
-      <w:r>
+        <w:rPr>
+          <w:u w:val="single"/>
+        </w:rPr>
+      </w:pPr>
+      <w:r>
+        <w:rPr>
+          <w:u w:val="single"/>
+        </w:rPr>
         <w:t>Dada la cadena ‘Donostia’</w:t>
       </w:r>
     </w:p>
@@ -691,7 +630,7 @@
 </file>
 
 <file path=word/endnotes.xml><?xml version="1.0" encoding="utf-8"?>
-<w:endnotes xmlns:wpc="http://schemas.microsoft.com/office/word/2010/wordprocessingCanvas" xmlns:cx="http://schemas.microsoft.com/office/drawing/2014/chartex" xmlns:cx1="http://schemas.microsoft.com/office/drawing/2015/9/8/chartex" xmlns:cx2="http://schemas.microsoft.com/office/drawing/2015/10/21/chartex" xmlns:cx3="http://schemas.microsoft.com/office/drawing/2016/5/9/chartex" xmlns:cx4="http://schemas.microsoft.com/office/drawing/2016/5/10/chartex" xmlns:cx5="http://schemas.microsoft.com/office/drawing/2016/5/11/chartex" xmlns:cx6="http://schemas.microsoft.com/office/drawing/2016/5/12/chartex" xmlns:cx7="http://schemas.microsoft.com/office/drawing/2016/5/13/chartex" xmlns:cx8="http://schemas.microsoft.com/office/drawing/2016/5/14/chartex" xmlns:mc="http://schemas.openxmlformats.org/markup-compatibility/2006" xmlns:aink="http://schemas.microsoft.com/office/drawing/2016/ink" xmlns:am3d="http://schemas.microsoft.com/office/drawing/2017/model3d" xmlns:o="urn:schemas-microsoft-com:office:office" xmlns:r="http://schemas.openxmlformats.org/officeDocument/2006/relationships" xmlns:m="http://schemas.openxmlformats.org/officeDocument/2006/math" xmlns:v="urn:schemas-microsoft-com:vml" xmlns:wp14="http://schemas.microsoft.com/office/word/2010/wordprocessingDrawing" xmlns:wp="http://schemas.openxmlformats.org/drawingml/2006/wordprocessingDrawing" xmlns:w10="urn:schemas-microsoft-com:office:word" xmlns:w="http://schemas.openxmlformats.org/wordprocessingml/2006/main" xmlns:w14="http://schemas.microsoft.com/office/word/2010/wordml" xmlns:w15="http://schemas.microsoft.com/office/word/2012/wordml" xmlns:w16cex="http://schemas.microsoft.com/office/word/2018/wordml/cex" xmlns:w16cid="http://schemas.microsoft.com/office/word/2016/wordml/cid" xmlns:w16="http://schemas.microsoft.com/office/word/2018/wordml" xmlns:w16se="http://schemas.microsoft.com/office/word/2015/wordml/symex" xmlns:wpg="http://schemas.microsoft.com/office/word/2010/wordprocessingGroup" xmlns:wpi="http://schemas.microsoft.com/office/word/2010/wordprocessingInk" xmlns:wne="http://schemas.microsoft.com/office/word/2006/wordml" xmlns:wps="http://schemas.microsoft.com/office/word/2010/wordprocessingShape" mc:Ignorable="w14 w15 w16se w16cid w16 w16cex wp14">
+<w:endnotes xmlns:wpc="http://schemas.microsoft.com/office/word/2010/wordprocessingCanvas" xmlns:mc="http://schemas.openxmlformats.org/markup-compatibility/2006" xmlns:o="urn:schemas-microsoft-com:office:office" xmlns:r="http://schemas.openxmlformats.org/officeDocument/2006/relationships" xmlns:m="http://schemas.openxmlformats.org/officeDocument/2006/math" xmlns:v="urn:schemas-microsoft-com:vml" xmlns:wp14="http://schemas.microsoft.com/office/word/2010/wordprocessingDrawing" xmlns:wp="http://schemas.openxmlformats.org/drawingml/2006/wordprocessingDrawing" xmlns:w10="urn:schemas-microsoft-com:office:word" xmlns:w="http://schemas.openxmlformats.org/wordprocessingml/2006/main" xmlns:w14="http://schemas.microsoft.com/office/word/2010/wordml" xmlns:w15="http://schemas.microsoft.com/office/word/2012/wordml" xmlns:wpg="http://schemas.microsoft.com/office/word/2010/wordprocessingGroup" xmlns:wpi="http://schemas.microsoft.com/office/word/2010/wordprocessingInk" xmlns:wne="http://schemas.microsoft.com/office/word/2006/wordml" xmlns:wps="http://schemas.microsoft.com/office/word/2010/wordprocessingShape" mc:Ignorable="w14 w15 wp14">
   <w:endnote w:type="separator" w:id="-1">
     <w:p>
       <w:pPr>
@@ -716,7 +655,7 @@
 </file>
 
 <file path=word/footer1.xml><?xml version="1.0" encoding="utf-8"?>
-<w:ftr xmlns:wpc="http://schemas.microsoft.com/office/word/2010/wordprocessingCanvas" xmlns:cx="http://schemas.microsoft.com/office/drawing/2014/chartex" xmlns:cx1="http://schemas.microsoft.com/office/drawing/2015/9/8/chartex" xmlns:cx2="http://schemas.microsoft.com/office/drawing/2015/10/21/chartex" xmlns:cx3="http://schemas.microsoft.com/office/drawing/2016/5/9/chartex" xmlns:cx4="http://schemas.microsoft.com/office/drawing/2016/5/10/chartex" xmlns:cx5="http://schemas.microsoft.com/office/drawing/2016/5/11/chartex" xmlns:cx6="http://schemas.microsoft.com/office/drawing/2016/5/12/chartex" xmlns:cx7="http://schemas.microsoft.com/office/drawing/2016/5/13/chartex" xmlns:cx8="http://schemas.microsoft.com/office/drawing/2016/5/14/chartex" xmlns:mc="http://schemas.openxmlformats.org/markup-compatibility/2006" xmlns:aink="http://schemas.microsoft.com/office/drawing/2016/ink" xmlns:am3d="http://schemas.microsoft.com/office/drawing/2017/model3d" xmlns:o="urn:schemas-microsoft-com:office:office" xmlns:r="http://schemas.openxmlformats.org/officeDocument/2006/relationships" xmlns:m="http://schemas.openxmlformats.org/officeDocument/2006/math" xmlns:v="urn:schemas-microsoft-com:vml" xmlns:wp14="http://schemas.microsoft.com/office/word/2010/wordprocessingDrawing" xmlns:wp="http://schemas.openxmlformats.org/drawingml/2006/wordprocessingDrawing" xmlns:w10="urn:schemas-microsoft-com:office:word" xmlns:w="http://schemas.openxmlformats.org/wordprocessingml/2006/main" xmlns:w14="http://schemas.microsoft.com/office/word/2010/wordml" xmlns:w15="http://schemas.microsoft.com/office/word/2012/wordml" xmlns:w16cex="http://schemas.microsoft.com/office/word/2018/wordml/cex" xmlns:w16cid="http://schemas.microsoft.com/office/word/2016/wordml/cid" xmlns:w16="http://schemas.microsoft.com/office/word/2018/wordml" xmlns:w16se="http://schemas.microsoft.com/office/word/2015/wordml/symex" xmlns:wpg="http://schemas.microsoft.com/office/word/2010/wordprocessingGroup" xmlns:wpi="http://schemas.microsoft.com/office/word/2010/wordprocessingInk" xmlns:wne="http://schemas.microsoft.com/office/word/2006/wordml" xmlns:wps="http://schemas.microsoft.com/office/word/2010/wordprocessingShape" mc:Ignorable="w14 w15 w16se w16cid w16 w16cex wp14">
+<w:ftr xmlns:wpc="http://schemas.microsoft.com/office/word/2010/wordprocessingCanvas" xmlns:mc="http://schemas.openxmlformats.org/markup-compatibility/2006" xmlns:o="urn:schemas-microsoft-com:office:office" xmlns:r="http://schemas.openxmlformats.org/officeDocument/2006/relationships" xmlns:m="http://schemas.openxmlformats.org/officeDocument/2006/math" xmlns:v="urn:schemas-microsoft-com:vml" xmlns:wp14="http://schemas.microsoft.com/office/word/2010/wordprocessingDrawing" xmlns:wp="http://schemas.openxmlformats.org/drawingml/2006/wordprocessingDrawing" xmlns:w10="urn:schemas-microsoft-com:office:word" xmlns:w="http://schemas.openxmlformats.org/wordprocessingml/2006/main" xmlns:w14="http://schemas.microsoft.com/office/word/2010/wordml" xmlns:w15="http://schemas.microsoft.com/office/word/2012/wordml" xmlns:wpg="http://schemas.microsoft.com/office/word/2010/wordprocessingGroup" xmlns:wpi="http://schemas.microsoft.com/office/word/2010/wordprocessingInk" xmlns:wne="http://schemas.microsoft.com/office/word/2006/wordml" xmlns:wps="http://schemas.microsoft.com/office/word/2010/wordprocessingShape" mc:Ignorable="w14 w15 wp14">
   <w:p>
     <w:pPr>
       <w:pStyle w:val="Piedepgina"/>
@@ -765,7 +704,7 @@
 </file>
 
 <file path=word/footnotes.xml><?xml version="1.0" encoding="utf-8"?>
-<w:footnotes xmlns:wpc="http://schemas.microsoft.com/office/word/2010/wordprocessingCanvas" xmlns:cx="http://schemas.microsoft.com/office/drawing/2014/chartex" xmlns:cx1="http://schemas.microsoft.com/office/drawing/2015/9/8/chartex" xmlns:cx2="http://schemas.microsoft.com/office/drawing/2015/10/21/chartex" xmlns:cx3="http://schemas.microsoft.com/office/drawing/2016/5/9/chartex" xmlns:cx4="http://schemas.microsoft.com/office/drawing/2016/5/10/chartex" xmlns:cx5="http://schemas.microsoft.com/office/drawing/2016/5/11/chartex" xmlns:cx6="http://schemas.microsoft.com/office/drawing/2016/5/12/chartex" xmlns:cx7="http://schemas.microsoft.com/office/drawing/2016/5/13/chartex" xmlns:cx8="http://schemas.microsoft.com/office/drawing/2016/5/14/chartex" xmlns:mc="http://schemas.openxmlformats.org/markup-compatibility/2006" xmlns:aink="http://schemas.microsoft.com/office/drawing/2016/ink" xmlns:am3d="http://schemas.microsoft.com/office/drawing/2017/model3d" xmlns:o="urn:schemas-microsoft-com:office:office" xmlns:r="http://schemas.openxmlformats.org/officeDocument/2006/relationships" xmlns:m="http://schemas.openxmlformats.org/officeDocument/2006/math" xmlns:v="urn:schemas-microsoft-com:vml" xmlns:wp14="http://schemas.microsoft.com/office/word/2010/wordprocessingDrawing" xmlns:wp="http://schemas.openxmlformats.org/drawingml/2006/wordprocessingDrawing" xmlns:w10="urn:schemas-microsoft-com:office:word" xmlns:w="http://schemas.openxmlformats.org/wordprocessingml/2006/main" xmlns:w14="http://schemas.microsoft.com/office/word/2010/wordml" xmlns:w15="http://schemas.microsoft.com/office/word/2012/wordml" xmlns:w16cex="http://schemas.microsoft.com/office/word/2018/wordml/cex" xmlns:w16cid="http://schemas.microsoft.com/office/word/2016/wordml/cid" xmlns:w16="http://schemas.microsoft.com/office/word/2018/wordml" xmlns:w16se="http://schemas.microsoft.com/office/word/2015/wordml/symex" xmlns:wpg="http://schemas.microsoft.com/office/word/2010/wordprocessingGroup" xmlns:wpi="http://schemas.microsoft.com/office/word/2010/wordprocessingInk" xmlns:wne="http://schemas.microsoft.com/office/word/2006/wordml" xmlns:wps="http://schemas.microsoft.com/office/word/2010/wordprocessingShape" mc:Ignorable="w14 w15 w16se w16cid w16 w16cex wp14">
+<w:footnotes xmlns:wpc="http://schemas.microsoft.com/office/word/2010/wordprocessingCanvas" xmlns:mc="http://schemas.openxmlformats.org/markup-compatibility/2006" xmlns:o="urn:schemas-microsoft-com:office:office" xmlns:r="http://schemas.openxmlformats.org/officeDocument/2006/relationships" xmlns:m="http://schemas.openxmlformats.org/officeDocument/2006/math" xmlns:v="urn:schemas-microsoft-com:vml" xmlns:wp14="http://schemas.microsoft.com/office/word/2010/wordprocessingDrawing" xmlns:wp="http://schemas.openxmlformats.org/drawingml/2006/wordprocessingDrawing" xmlns:w10="urn:schemas-microsoft-com:office:word" xmlns:w="http://schemas.openxmlformats.org/wordprocessingml/2006/main" xmlns:w14="http://schemas.microsoft.com/office/word/2010/wordml" xmlns:w15="http://schemas.microsoft.com/office/word/2012/wordml" xmlns:wpg="http://schemas.microsoft.com/office/word/2010/wordprocessingGroup" xmlns:wpi="http://schemas.microsoft.com/office/word/2010/wordprocessingInk" xmlns:wne="http://schemas.microsoft.com/office/word/2006/wordml" xmlns:wps="http://schemas.microsoft.com/office/word/2010/wordprocessingShape" mc:Ignorable="w14 w15 wp14">
   <w:footnote w:type="separator" w:id="-1">
     <w:p>
       <w:pPr>
@@ -790,7 +729,7 @@
 </file>
 
 <file path=word/header1.xml><?xml version="1.0" encoding="utf-8"?>
-<w:hdr xmlns:wpc="http://schemas.microsoft.com/office/word/2010/wordprocessingCanvas" xmlns:cx="http://schemas.microsoft.com/office/drawing/2014/chartex" xmlns:cx1="http://schemas.microsoft.com/office/drawing/2015/9/8/chartex" xmlns:cx2="http://schemas.microsoft.com/office/drawing/2015/10/21/chartex" xmlns:cx3="http://schemas.microsoft.com/office/drawing/2016/5/9/chartex" xmlns:cx4="http://schemas.microsoft.com/office/drawing/2016/5/10/chartex" xmlns:cx5="http://schemas.microsoft.com/office/drawing/2016/5/11/chartex" xmlns:cx6="http://schemas.microsoft.com/office/drawing/2016/5/12/chartex" xmlns:cx7="http://schemas.microsoft.com/office/drawing/2016/5/13/chartex" xmlns:cx8="http://schemas.microsoft.com/office/drawing/2016/5/14/chartex" xmlns:mc="http://schemas.openxmlformats.org/markup-compatibility/2006" xmlns:aink="http://schemas.microsoft.com/office/drawing/2016/ink" xmlns:am3d="http://schemas.microsoft.com/office/drawing/2017/model3d" xmlns:o="urn:schemas-microsoft-com:office:office" xmlns:r="http://schemas.openxmlformats.org/officeDocument/2006/relationships" xmlns:m="http://schemas.openxmlformats.org/officeDocument/2006/math" xmlns:v="urn:schemas-microsoft-com:vml" xmlns:wp14="http://schemas.microsoft.com/office/word/2010/wordprocessingDrawing" xmlns:wp="http://schemas.openxmlformats.org/drawingml/2006/wordprocessingDrawing" xmlns:w10="urn:schemas-microsoft-com:office:word" xmlns:w="http://schemas.openxmlformats.org/wordprocessingml/2006/main" xmlns:w14="http://schemas.microsoft.com/office/word/2010/wordml" xmlns:w15="http://schemas.microsoft.com/office/word/2012/wordml" xmlns:w16cex="http://schemas.microsoft.com/office/word/2018/wordml/cex" xmlns:w16cid="http://schemas.microsoft.com/office/word/2016/wordml/cid" xmlns:w16="http://schemas.microsoft.com/office/word/2018/wordml" xmlns:w16se="http://schemas.microsoft.com/office/word/2015/wordml/symex" xmlns:wpg="http://schemas.microsoft.com/office/word/2010/wordprocessingGroup" xmlns:wpi="http://schemas.microsoft.com/office/word/2010/wordprocessingInk" xmlns:wne="http://schemas.microsoft.com/office/word/2006/wordml" xmlns:wps="http://schemas.microsoft.com/office/word/2010/wordprocessingShape" mc:Ignorable="w14 w15 w16se w16cid w16 w16cex wp14">
+<w:hdr xmlns:wpc="http://schemas.microsoft.com/office/word/2010/wordprocessingCanvas" xmlns:mc="http://schemas.openxmlformats.org/markup-compatibility/2006" xmlns:o="urn:schemas-microsoft-com:office:office" xmlns:r="http://schemas.openxmlformats.org/officeDocument/2006/relationships" xmlns:m="http://schemas.openxmlformats.org/officeDocument/2006/math" xmlns:v="urn:schemas-microsoft-com:vml" xmlns:wp14="http://schemas.microsoft.com/office/word/2010/wordprocessingDrawing" xmlns:wp="http://schemas.openxmlformats.org/drawingml/2006/wordprocessingDrawing" xmlns:w10="urn:schemas-microsoft-com:office:word" xmlns:w="http://schemas.openxmlformats.org/wordprocessingml/2006/main" xmlns:w14="http://schemas.microsoft.com/office/word/2010/wordml" xmlns:w15="http://schemas.microsoft.com/office/word/2012/wordml" xmlns:wpg="http://schemas.microsoft.com/office/word/2010/wordprocessingGroup" xmlns:wpi="http://schemas.microsoft.com/office/word/2010/wordprocessingInk" xmlns:wne="http://schemas.microsoft.com/office/word/2006/wordml" xmlns:wps="http://schemas.microsoft.com/office/word/2010/wordprocessingShape" mc:Ignorable="w14 w15 wp14">
   <w:p>
     <w:pPr>
       <w:pStyle w:val="Encabezado"/>
@@ -851,7 +790,7 @@
 </file>
 
 <file path=word/numbering.xml><?xml version="1.0" encoding="utf-8"?>
-<w:numbering xmlns:wpc="http://schemas.microsoft.com/office/word/2010/wordprocessingCanvas" xmlns:cx="http://schemas.microsoft.com/office/drawing/2014/chartex" xmlns:cx1="http://schemas.microsoft.com/office/drawing/2015/9/8/chartex" xmlns:cx2="http://schemas.microsoft.com/office/drawing/2015/10/21/chartex" xmlns:cx3="http://schemas.microsoft.com/office/drawing/2016/5/9/chartex" xmlns:cx4="http://schemas.microsoft.com/office/drawing/2016/5/10/chartex" xmlns:cx5="http://schemas.microsoft.com/office/drawing/2016/5/11/chartex" xmlns:cx6="http://schemas.microsoft.com/office/drawing/2016/5/12/chartex" xmlns:cx7="http://schemas.microsoft.com/office/drawing/2016/5/13/chartex" xmlns:cx8="http://schemas.microsoft.com/office/drawing/2016/5/14/chartex" xmlns:mc="http://schemas.openxmlformats.org/markup-compatibility/2006" xmlns:aink="http://schemas.microsoft.com/office/drawing/2016/ink" xmlns:am3d="http://schemas.microsoft.com/office/drawing/2017/model3d" xmlns:o="urn:schemas-microsoft-com:office:office" xmlns:r="http://schemas.openxmlformats.org/officeDocument/2006/relationships" xmlns:m="http://schemas.openxmlformats.org/officeDocument/2006/math" xmlns:v="urn:schemas-microsoft-com:vml" xmlns:wp14="http://schemas.microsoft.com/office/word/2010/wordprocessingDrawing" xmlns:wp="http://schemas.openxmlformats.org/drawingml/2006/wordprocessingDrawing" xmlns:w10="urn:schemas-microsoft-com:office:word" xmlns:w="http://schemas.openxmlformats.org/wordprocessingml/2006/main" xmlns:w14="http://schemas.microsoft.com/office/word/2010/wordml" xmlns:w15="http://schemas.microsoft.com/office/word/2012/wordml" xmlns:w16cex="http://schemas.microsoft.com/office/word/2018/wordml/cex" xmlns:w16cid="http://schemas.microsoft.com/office/word/2016/wordml/cid" xmlns:w16="http://schemas.microsoft.com/office/word/2018/wordml" xmlns:w16se="http://schemas.microsoft.com/office/word/2015/wordml/symex" xmlns:wpg="http://schemas.microsoft.com/office/word/2010/wordprocessingGroup" xmlns:wpi="http://schemas.microsoft.com/office/word/2010/wordprocessingInk" xmlns:wne="http://schemas.microsoft.com/office/word/2006/wordml" xmlns:wps="http://schemas.microsoft.com/office/word/2010/wordprocessingShape" mc:Ignorable="w14 w15 w16se w16cid w16 w16cex wp14">
+<w:numbering xmlns:wpc="http://schemas.microsoft.com/office/word/2010/wordprocessingCanvas" xmlns:mc="http://schemas.openxmlformats.org/markup-compatibility/2006" xmlns:o="urn:schemas-microsoft-com:office:office" xmlns:r="http://schemas.openxmlformats.org/officeDocument/2006/relationships" xmlns:m="http://schemas.openxmlformats.org/officeDocument/2006/math" xmlns:v="urn:schemas-microsoft-com:vml" xmlns:wp14="http://schemas.microsoft.com/office/word/2010/wordprocessingDrawing" xmlns:wp="http://schemas.openxmlformats.org/drawingml/2006/wordprocessingDrawing" xmlns:w10="urn:schemas-microsoft-com:office:word" xmlns:w="http://schemas.openxmlformats.org/wordprocessingml/2006/main" xmlns:w14="http://schemas.microsoft.com/office/word/2010/wordml" xmlns:w15="http://schemas.microsoft.com/office/word/2012/wordml" xmlns:wpg="http://schemas.microsoft.com/office/word/2010/wordprocessingGroup" xmlns:wpi="http://schemas.microsoft.com/office/word/2010/wordprocessingInk" xmlns:wne="http://schemas.microsoft.com/office/word/2006/wordml" xmlns:wps="http://schemas.microsoft.com/office/word/2010/wordprocessingShape" mc:Ignorable="w14 w15 wp14">
   <w:abstractNum w:abstractNumId="0" w15:restartNumberingAfterBreak="0">
     <w:nsid w:val="00AE49D1"/>
     <w:multiLevelType w:val="hybridMultilevel"/>
@@ -1355,7 +1294,7 @@
 </file>
 
 <file path=word/styles.xml><?xml version="1.0" encoding="utf-8"?>
-<w:styles xmlns:mc="http://schemas.openxmlformats.org/markup-compatibility/2006" xmlns:r="http://schemas.openxmlformats.org/officeDocument/2006/relationships" xmlns:w="http://schemas.openxmlformats.org/wordprocessingml/2006/main" xmlns:w14="http://schemas.microsoft.com/office/word/2010/wordml" xmlns:w15="http://schemas.microsoft.com/office/word/2012/wordml" xmlns:w16cex="http://schemas.microsoft.com/office/word/2018/wordml/cex" xmlns:w16cid="http://schemas.microsoft.com/office/word/2016/wordml/cid" xmlns:w16="http://schemas.microsoft.com/office/word/2018/wordml" xmlns:w16se="http://schemas.microsoft.com/office/word/2015/wordml/symex" mc:Ignorable="w14 w15 w16se w16cid w16 w16cex">
+<w:styles xmlns:mc="http://schemas.openxmlformats.org/markup-compatibility/2006" xmlns:r="http://schemas.openxmlformats.org/officeDocument/2006/relationships" xmlns:w="http://schemas.openxmlformats.org/wordprocessingml/2006/main" xmlns:w14="http://schemas.microsoft.com/office/word/2010/wordml" xmlns:w15="http://schemas.microsoft.com/office/word/2012/wordml" mc:Ignorable="w14 w15">
   <w:docDefaults>
     <w:rPrDefault>
       <w:rPr>
@@ -1371,7 +1310,7 @@
       </w:pPr>
     </w:pPrDefault>
   </w:docDefaults>
-  <w:latentStyles w:defLockedState="0" w:defUIPriority="99" w:defSemiHidden="0" w:defUnhideWhenUsed="0" w:defQFormat="0" w:count="376">
+  <w:latentStyles w:defLockedState="0" w:defUIPriority="99" w:defSemiHidden="0" w:defUnhideWhenUsed="0" w:defQFormat="0" w:count="371">
     <w:lsdException w:name="Normal" w:uiPriority="0" w:qFormat="1"/>
     <w:lsdException w:name="heading 1" w:uiPriority="9" w:qFormat="1"/>
     <w:lsdException w:name="heading 2" w:semiHidden="1" w:uiPriority="9" w:unhideWhenUsed="1" w:qFormat="1"/>
@@ -1477,6 +1416,7 @@
     <w:lsdException w:name="HTML Sample" w:semiHidden="1" w:unhideWhenUsed="1"/>
     <w:lsdException w:name="HTML Typewriter" w:semiHidden="1" w:unhideWhenUsed="1"/>
     <w:lsdException w:name="HTML Variable" w:semiHidden="1" w:unhideWhenUsed="1"/>
+    <w:lsdException w:name="Normal Table" w:semiHidden="1" w:unhideWhenUsed="1"/>
     <w:lsdException w:name="annotation subject" w:semiHidden="1" w:unhideWhenUsed="1"/>
     <w:lsdException w:name="No List" w:semiHidden="1" w:unhideWhenUsed="1"/>
     <w:lsdException w:name="Outline List 1" w:semiHidden="1" w:unhideWhenUsed="1"/>
@@ -1519,8 +1459,11 @@
     <w:lsdException w:name="Table Contemporary" w:semiHidden="1" w:unhideWhenUsed="1"/>
     <w:lsdException w:name="Table Elegant" w:semiHidden="1" w:unhideWhenUsed="1"/>
     <w:lsdException w:name="Table Professional" w:semiHidden="1" w:unhideWhenUsed="1"/>
+    <w:lsdException w:name="Table Subtle 1" w:semiHidden="1" w:unhideWhenUsed="1"/>
     <w:lsdException w:name="Table Subtle 2" w:semiHidden="1" w:unhideWhenUsed="1"/>
     <w:lsdException w:name="Table Web 1" w:semiHidden="1" w:unhideWhenUsed="1"/>
+    <w:lsdException w:name="Table Web 2" w:semiHidden="1" w:unhideWhenUsed="1"/>
+    <w:lsdException w:name="Table Web 3" w:semiHidden="1" w:unhideWhenUsed="1"/>
     <w:lsdException w:name="Balloon Text" w:semiHidden="1" w:unhideWhenUsed="1"/>
     <w:lsdException w:name="Table Grid" w:uiPriority="59"/>
     <w:lsdException w:name="Table Theme" w:semiHidden="1" w:unhideWhenUsed="1"/>
@@ -1739,11 +1682,6 @@
     <w:lsdException w:name="List Table 5 Dark Accent 6" w:uiPriority="50"/>
     <w:lsdException w:name="List Table 6 Colorful Accent 6" w:uiPriority="51"/>
     <w:lsdException w:name="List Table 7 Colorful Accent 6" w:uiPriority="52"/>
-    <w:lsdException w:name="Mention" w:semiHidden="1" w:unhideWhenUsed="1"/>
-    <w:lsdException w:name="Smart Hyperlink" w:semiHidden="1" w:unhideWhenUsed="1"/>
-    <w:lsdException w:name="Hashtag" w:semiHidden="1" w:unhideWhenUsed="1"/>
-    <w:lsdException w:name="Unresolved Mention" w:semiHidden="1" w:unhideWhenUsed="1"/>
-    <w:lsdException w:name="Smart Link" w:semiHidden="1" w:unhideWhenUsed="1"/>
   </w:latentStyles>
   <w:style w:type="paragraph" w:default="1" w:styleId="Normal">
     <w:name w:val="Normal"/>

</xml_diff>